<commit_message>
Changed: rank attribute of article - updated documents
</commit_message>
<xml_diff>
--- a/moodle/sheets/Description+Diagram.docx
+++ b/moodle/sheets/Description+Diagram.docx
@@ -128,6 +128,8 @@
           <w:lang w:val="en-GB"/>
         </w:rPr>
       </w:pPr>
+      <w:bookmarkStart w:id="0" w:name="_GoBack"/>
+      <w:bookmarkEnd w:id="0"/>
       <w:r>
         <w:rPr>
           <w:lang w:val="en-GB"/>
@@ -157,8 +159,6 @@
           </v:shape>
         </w:pict>
       </w:r>
-      <w:bookmarkStart w:id="0" w:name="_GoBack"/>
-      <w:bookmarkEnd w:id="0"/>
     </w:p>
     <w:sectPr>
       <w:headerReference w:type="default" r:id="rId7"/>
@@ -404,6 +404,7 @@
     <w:lsdException w:name="HTML Sample" w:semiHidden="1" w:unhideWhenUsed="1"/>
     <w:lsdException w:name="HTML Typewriter" w:semiHidden="1" w:unhideWhenUsed="1"/>
     <w:lsdException w:name="HTML Variable" w:semiHidden="1" w:unhideWhenUsed="1"/>
+    <w:lsdException w:name="Normal Table" w:semiHidden="1" w:unhideWhenUsed="1"/>
     <w:lsdException w:name="annotation subject" w:semiHidden="1" w:unhideWhenUsed="1"/>
     <w:lsdException w:name="No List" w:semiHidden="1" w:unhideWhenUsed="1"/>
     <w:lsdException w:name="Outline List 1" w:semiHidden="1" w:unhideWhenUsed="1"/>
@@ -450,8 +451,10 @@
     <w:lsdException w:name="Table Subtle 2" w:semiHidden="1" w:unhideWhenUsed="1"/>
     <w:lsdException w:name="Table Web 1" w:semiHidden="1" w:unhideWhenUsed="1"/>
     <w:lsdException w:name="Table Web 2" w:semiHidden="1" w:unhideWhenUsed="1"/>
+    <w:lsdException w:name="Table Web 3" w:semiHidden="1" w:unhideWhenUsed="1"/>
     <w:lsdException w:name="Balloon Text" w:semiHidden="1" w:unhideWhenUsed="1"/>
     <w:lsdException w:name="Table Grid" w:uiPriority="39"/>
+    <w:lsdException w:name="Table Theme" w:semiHidden="1" w:unhideWhenUsed="1"/>
     <w:lsdException w:name="Placeholder Text" w:semiHidden="1"/>
     <w:lsdException w:name="No Spacing" w:uiPriority="1" w:qFormat="1"/>
     <w:lsdException w:name="Light Shading" w:uiPriority="60"/>

</xml_diff>